<commit_message>
Updated grep vs egrep info
</commit_message>
<xml_diff>
--- a/docs/materials/03-A-UnixTools.docx
+++ b/docs/materials/03-A-UnixTools.docx
@@ -3405,7 +3405,21 @@
         <w:rPr>
           <w:rFonts w:asciiTheme="minorHAnsi" w:hAnsiTheme="minorHAnsi" w:cstheme="minorHAnsi"/>
         </w:rPr>
-        <w:t xml:space="preserve"> is an extended version of</w:t>
+        <w:t xml:space="preserve"> is an </w:t>
+      </w:r>
+      <w:r>
+        <w:rPr>
+          <w:rFonts w:asciiTheme="minorHAnsi" w:hAnsiTheme="minorHAnsi" w:cstheme="minorHAnsi"/>
+          <w:i/>
+          <w:iCs/>
+        </w:rPr>
+        <w:t>extended</w:t>
+      </w:r>
+      <w:r>
+        <w:rPr>
+          <w:rFonts w:asciiTheme="minorHAnsi" w:hAnsiTheme="minorHAnsi" w:cstheme="minorHAnsi"/>
+        </w:rPr>
+        <w:t xml:space="preserve"> version of</w:t>
       </w:r>
       <w:r>
         <w:rPr>
@@ -3499,13 +3513,43 @@
         <w:rPr>
           <w:rFonts w:asciiTheme="minorHAnsi" w:hAnsiTheme="minorHAnsi" w:cstheme="minorHAnsi"/>
         </w:rPr>
-        <w:t xml:space="preserve"> and either command will run a program compatible with either. </w:t>
-      </w:r>
-      <w:r>
-        <w:rPr>
-          <w:rFonts w:asciiTheme="minorHAnsi" w:hAnsiTheme="minorHAnsi" w:cstheme="minorHAnsi"/>
-        </w:rPr>
-        <w:t xml:space="preserve">The syntax for using </w:t>
+        <w:t xml:space="preserve"> </w:t>
+      </w:r>
+      <w:r>
+        <w:rPr>
+          <w:rFonts w:asciiTheme="minorHAnsi" w:hAnsiTheme="minorHAnsi" w:cstheme="minorHAnsi"/>
+        </w:rPr>
+        <w:t>into a single program and</w:t>
+      </w:r>
+      <w:r>
+        <w:rPr>
+          <w:rFonts w:asciiTheme="minorHAnsi" w:hAnsiTheme="minorHAnsi" w:cstheme="minorHAnsi"/>
+        </w:rPr>
+        <w:t xml:space="preserve"> either command will run </w:t>
+      </w:r>
+      <w:r>
+        <w:rPr>
+          <w:rFonts w:asciiTheme="minorHAnsi" w:hAnsiTheme="minorHAnsi" w:cstheme="minorHAnsi"/>
+        </w:rPr>
+        <w:t xml:space="preserve">that </w:t>
+      </w:r>
+      <w:r>
+        <w:rPr>
+          <w:rFonts w:asciiTheme="minorHAnsi" w:hAnsiTheme="minorHAnsi" w:cstheme="minorHAnsi"/>
+        </w:rPr>
+        <w:t xml:space="preserve">program. </w:t>
+      </w:r>
+      <w:r>
+        <w:rPr>
+          <w:rFonts w:asciiTheme="minorHAnsi" w:hAnsiTheme="minorHAnsi" w:cstheme="minorHAnsi"/>
+        </w:rPr>
+        <w:t>However, t</w:t>
+      </w:r>
+      <w:r>
+        <w:rPr>
+          <w:rFonts w:asciiTheme="minorHAnsi" w:hAnsiTheme="minorHAnsi" w:cstheme="minorHAnsi"/>
+        </w:rPr>
+        <w:t xml:space="preserve">he syntax for using </w:t>
       </w:r>
       <w:r>
         <w:rPr>
@@ -3575,7 +3619,19 @@
         <w:rPr>
           <w:rFonts w:asciiTheme="minorHAnsi" w:hAnsiTheme="minorHAnsi" w:cstheme="minorHAnsi"/>
         </w:rPr>
-        <w:t xml:space="preserve">On Linux Lite, you can run the original grep using the command </w:t>
+        <w:t xml:space="preserve">On Linux Lite, </w:t>
+      </w:r>
+      <w:r>
+        <w:rPr>
+          <w:rFonts w:asciiTheme="minorHAnsi" w:hAnsiTheme="minorHAnsi" w:cstheme="minorHAnsi"/>
+        </w:rPr>
+        <w:t>the command</w:t>
+      </w:r>
+      <w:r>
+        <w:rPr>
+          <w:rFonts w:asciiTheme="minorHAnsi" w:hAnsiTheme="minorHAnsi" w:cstheme="minorHAnsi"/>
+        </w:rPr>
+        <w:t xml:space="preserve"> </w:t>
       </w:r>
       <w:r>
         <w:rPr>
@@ -3593,7 +3649,51 @@
         <w:rPr>
           <w:rFonts w:asciiTheme="minorHAnsi" w:hAnsiTheme="minorHAnsi" w:cstheme="minorHAnsi"/>
         </w:rPr>
-        <w:t>or</w:t>
+        <w:t xml:space="preserve">runs the original </w:t>
+      </w:r>
+      <w:r>
+        <w:rPr>
+          <w:rFonts w:ascii="Courier" w:hAnsi="Courier" w:cstheme="minorHAnsi"/>
+        </w:rPr>
+        <w:t>grep</w:t>
+      </w:r>
+      <w:r>
+        <w:rPr>
+          <w:rFonts w:asciiTheme="minorHAnsi" w:hAnsiTheme="minorHAnsi" w:cstheme="minorHAnsi"/>
+        </w:rPr>
+        <w:t xml:space="preserve">. To run </w:t>
+      </w:r>
+      <w:proofErr w:type="spellStart"/>
+      <w:r>
+        <w:rPr>
+          <w:rFonts w:ascii="Courier" w:hAnsi="Courier" w:cstheme="minorHAnsi"/>
+        </w:rPr>
+        <w:t>egrep</w:t>
+      </w:r>
+      <w:proofErr w:type="spellEnd"/>
+      <w:r>
+        <w:rPr>
+          <w:rFonts w:asciiTheme="minorHAnsi" w:hAnsiTheme="minorHAnsi" w:cstheme="minorHAnsi"/>
+        </w:rPr>
+        <w:t xml:space="preserve"> on Linux Lite you can use either the command </w:t>
+      </w:r>
+      <w:r>
+        <w:rPr>
+          <w:rFonts w:ascii="Courier" w:hAnsi="Courier" w:cstheme="minorHAnsi"/>
+        </w:rPr>
+        <w:t>grep -E</w:t>
+      </w:r>
+      <w:r>
+        <w:rPr>
+          <w:rFonts w:asciiTheme="minorHAnsi" w:hAnsiTheme="minorHAnsi" w:cstheme="minorHAnsi"/>
+        </w:rPr>
+        <w:t xml:space="preserve"> or</w:t>
+      </w:r>
+      <w:r>
+        <w:rPr>
+          <w:rFonts w:asciiTheme="minorHAnsi" w:hAnsiTheme="minorHAnsi" w:cstheme="minorHAnsi"/>
+        </w:rPr>
+        <w:t xml:space="preserve"> the command</w:t>
       </w:r>
       <w:r>
         <w:rPr>
@@ -3613,7 +3713,13 @@
         <w:rPr>
           <w:rFonts w:asciiTheme="minorHAnsi" w:hAnsiTheme="minorHAnsi" w:cstheme="minorHAnsi"/>
         </w:rPr>
-        <w:t xml:space="preserve">. To run </w:t>
+        <w:t>.</w:t>
+      </w:r>
+      <w:r>
+        <w:rPr>
+          <w:rFonts w:asciiTheme="minorHAnsi" w:hAnsiTheme="minorHAnsi" w:cstheme="minorHAnsi"/>
+        </w:rPr>
+        <w:t xml:space="preserve">  You’ll want to use </w:t>
       </w:r>
       <w:proofErr w:type="spellStart"/>
       <w:r>
@@ -3627,39 +3733,7 @@
         <w:rPr>
           <w:rFonts w:asciiTheme="minorHAnsi" w:hAnsiTheme="minorHAnsi" w:cstheme="minorHAnsi"/>
         </w:rPr>
-        <w:t xml:space="preserve"> on Linux Lite you can use either the command </w:t>
-      </w:r>
-      <w:r>
-        <w:rPr>
-          <w:rFonts w:ascii="Courier" w:hAnsi="Courier" w:cstheme="minorHAnsi"/>
-        </w:rPr>
-        <w:t>grep -E</w:t>
-      </w:r>
-      <w:r>
-        <w:rPr>
-          <w:rFonts w:asciiTheme="minorHAnsi" w:hAnsiTheme="minorHAnsi" w:cstheme="minorHAnsi"/>
-        </w:rPr>
-        <w:t xml:space="preserve"> or </w:t>
-      </w:r>
-      <w:proofErr w:type="spellStart"/>
-      <w:r>
-        <w:rPr>
-          <w:rFonts w:ascii="Courier" w:hAnsi="Courier" w:cstheme="minorHAnsi"/>
-        </w:rPr>
-        <w:t>egrep</w:t>
-      </w:r>
-      <w:proofErr w:type="spellEnd"/>
-      <w:r>
-        <w:rPr>
-          <w:rFonts w:ascii="Courier" w:hAnsi="Courier" w:cstheme="minorHAnsi"/>
-        </w:rPr>
-        <w:t xml:space="preserve"> -E</w:t>
-      </w:r>
-      <w:r>
-        <w:rPr>
-          <w:rFonts w:asciiTheme="minorHAnsi" w:hAnsiTheme="minorHAnsi" w:cstheme="minorHAnsi"/>
-        </w:rPr>
-        <w:t>.</w:t>
+        <w:t xml:space="preserve"> for the activities in this section.</w:t>
       </w:r>
     </w:p>
     <w:p>
@@ -3953,66 +4027,116 @@
         <w:rPr>
           <w:rFonts w:asciiTheme="minorHAnsi" w:hAnsiTheme="minorHAnsi" w:cstheme="minorHAnsi"/>
         </w:rPr>
-        <w:t xml:space="preserve">  Also, you will need to use </w:t>
+        <w:t xml:space="preserve">  </w:t>
+      </w:r>
+      <w:r>
+        <w:rPr>
+          <w:rFonts w:asciiTheme="minorHAnsi" w:hAnsiTheme="minorHAnsi" w:cstheme="minorHAnsi"/>
+        </w:rPr>
+        <w:t>Also note that</w:t>
+      </w:r>
+      <w:r>
+        <w:rPr>
+          <w:rFonts w:asciiTheme="minorHAnsi" w:hAnsiTheme="minorHAnsi" w:cstheme="minorHAnsi"/>
+        </w:rPr>
+        <w:t xml:space="preserve"> </w:t>
+      </w:r>
+      <w:r>
+        <w:rPr>
+          <w:rFonts w:asciiTheme="minorHAnsi" w:hAnsiTheme="minorHAnsi" w:cstheme="minorHAnsi"/>
+        </w:rPr>
+        <w:t xml:space="preserve">when you type a single quote in </w:t>
+      </w:r>
+      <w:r>
+        <w:rPr>
+          <w:rFonts w:asciiTheme="minorHAnsi" w:hAnsiTheme="minorHAnsi" w:cstheme="minorHAnsi"/>
+        </w:rPr>
+        <w:t xml:space="preserve">Word </w:t>
+      </w:r>
+      <w:r>
+        <w:rPr>
+          <w:rFonts w:asciiTheme="minorHAnsi" w:hAnsiTheme="minorHAnsi" w:cstheme="minorHAnsi"/>
+        </w:rPr>
+        <w:t>it replaces it with a</w:t>
+      </w:r>
+      <w:r>
+        <w:rPr>
+          <w:rFonts w:asciiTheme="minorHAnsi" w:hAnsiTheme="minorHAnsi" w:cstheme="minorHAnsi"/>
+        </w:rPr>
+        <w:t xml:space="preserve"> ‘smart quote’ that </w:t>
+      </w:r>
+      <w:r>
+        <w:rPr>
+          <w:rFonts w:asciiTheme="minorHAnsi" w:hAnsiTheme="minorHAnsi" w:cstheme="minorHAnsi"/>
+        </w:rPr>
+        <w:t>is</w:t>
+      </w:r>
+      <w:r>
+        <w:rPr>
+          <w:rFonts w:asciiTheme="minorHAnsi" w:hAnsiTheme="minorHAnsi" w:cstheme="minorHAnsi"/>
+        </w:rPr>
+        <w:t xml:space="preserve"> angled</w:t>
+      </w:r>
+      <w:r>
+        <w:rPr>
+          <w:rFonts w:asciiTheme="minorHAnsi" w:hAnsiTheme="minorHAnsi" w:cstheme="minorHAnsi"/>
+        </w:rPr>
+        <w:t>,</w:t>
+      </w:r>
+      <w:r>
+        <w:rPr>
+          <w:rFonts w:asciiTheme="minorHAnsi" w:hAnsiTheme="minorHAnsi" w:cstheme="minorHAnsi"/>
+        </w:rPr>
+        <w:t xml:space="preserve"> because </w:t>
+      </w:r>
+      <w:r>
+        <w:rPr>
+          <w:rFonts w:asciiTheme="minorHAnsi" w:hAnsiTheme="minorHAnsi" w:cstheme="minorHAnsi"/>
+        </w:rPr>
+        <w:t>it</w:t>
+      </w:r>
+      <w:r>
+        <w:rPr>
+          <w:rFonts w:asciiTheme="minorHAnsi" w:hAnsiTheme="minorHAnsi" w:cstheme="minorHAnsi"/>
+        </w:rPr>
+        <w:t xml:space="preserve"> look</w:t>
+      </w:r>
+      <w:r>
+        <w:rPr>
+          <w:rFonts w:asciiTheme="minorHAnsi" w:hAnsiTheme="minorHAnsi" w:cstheme="minorHAnsi"/>
+        </w:rPr>
+        <w:t>s</w:t>
+      </w:r>
+      <w:r>
+        <w:rPr>
+          <w:rFonts w:asciiTheme="minorHAnsi" w:hAnsiTheme="minorHAnsi" w:cstheme="minorHAnsi"/>
+        </w:rPr>
+        <w:t xml:space="preserve"> </w:t>
+      </w:r>
+      <w:r>
+        <w:rPr>
+          <w:rFonts w:asciiTheme="minorHAnsi" w:hAnsiTheme="minorHAnsi" w:cstheme="minorHAnsi"/>
+        </w:rPr>
+        <w:t>nicer. B</w:t>
+      </w:r>
+      <w:r>
+        <w:rPr>
+          <w:rFonts w:asciiTheme="minorHAnsi" w:hAnsiTheme="minorHAnsi" w:cstheme="minorHAnsi"/>
+        </w:rPr>
+        <w:t xml:space="preserve">ut the </w:t>
       </w:r>
       <w:proofErr w:type="spellStart"/>
       <w:r>
         <w:rPr>
-          <w:rFonts w:ascii="Courier" w:hAnsi="Courier" w:cstheme="minorHAnsi"/>
-        </w:rPr>
-        <w:t>egrep</w:t>
+          <w:rFonts w:asciiTheme="minorHAnsi" w:hAnsiTheme="minorHAnsi" w:cstheme="minorHAnsi"/>
+        </w:rPr>
+        <w:t>linux</w:t>
       </w:r>
       <w:proofErr w:type="spellEnd"/>
       <w:r>
         <w:rPr>
           <w:rFonts w:asciiTheme="minorHAnsi" w:hAnsiTheme="minorHAnsi" w:cstheme="minorHAnsi"/>
         </w:rPr>
-        <w:t xml:space="preserve"> (</w:t>
-      </w:r>
-      <w:proofErr w:type="gramStart"/>
-      <w:r>
-        <w:rPr>
-          <w:rFonts w:asciiTheme="minorHAnsi" w:hAnsiTheme="minorHAnsi" w:cstheme="minorHAnsi"/>
-        </w:rPr>
-        <w:t>i.e.</w:t>
-      </w:r>
-      <w:proofErr w:type="gramEnd"/>
-      <w:r>
-        <w:rPr>
-          <w:rFonts w:asciiTheme="minorHAnsi" w:hAnsiTheme="minorHAnsi" w:cstheme="minorHAnsi"/>
-        </w:rPr>
-        <w:t xml:space="preserve"> the </w:t>
-      </w:r>
-      <w:r>
-        <w:rPr>
-          <w:rFonts w:ascii="Courier" w:hAnsi="Courier" w:cstheme="minorHAnsi"/>
-        </w:rPr>
-        <w:t>-E</w:t>
-      </w:r>
-      <w:r>
-        <w:rPr>
-          <w:rFonts w:asciiTheme="minorHAnsi" w:hAnsiTheme="minorHAnsi" w:cstheme="minorHAnsi"/>
-        </w:rPr>
-        <w:t xml:space="preserve"> flag) for these exercises.  Finally, </w:t>
-      </w:r>
-      <w:r>
-        <w:rPr>
-          <w:rFonts w:asciiTheme="minorHAnsi" w:hAnsiTheme="minorHAnsi" w:cstheme="minorHAnsi"/>
-        </w:rPr>
-        <w:t xml:space="preserve">Word uses ‘smart quotes’ that are angled because they look better, but the </w:t>
-      </w:r>
-      <w:proofErr w:type="spellStart"/>
-      <w:r>
-        <w:rPr>
-          <w:rFonts w:asciiTheme="minorHAnsi" w:hAnsiTheme="minorHAnsi" w:cstheme="minorHAnsi"/>
-        </w:rPr>
-        <w:t>linux</w:t>
-      </w:r>
-      <w:proofErr w:type="spellEnd"/>
-      <w:r>
-        <w:rPr>
-          <w:rFonts w:asciiTheme="minorHAnsi" w:hAnsiTheme="minorHAnsi" w:cstheme="minorHAnsi"/>
-        </w:rPr>
         <w:t xml:space="preserve"> command line requires simple normal </w:t>
       </w:r>
       <w:r>
@@ -4025,6 +4149,12 @@
         <w:rPr>
           <w:rFonts w:asciiTheme="minorHAnsi" w:hAnsiTheme="minorHAnsi" w:cstheme="minorHAnsi"/>
         </w:rPr>
+        <w:t xml:space="preserve">straight </w:t>
+      </w:r>
+      <w:r>
+        <w:rPr>
+          <w:rFonts w:asciiTheme="minorHAnsi" w:hAnsiTheme="minorHAnsi" w:cstheme="minorHAnsi"/>
+        </w:rPr>
         <w:t>single quotes</w:t>
       </w:r>
       <w:r>
@@ -4055,20 +4185,19 @@
         <w:rPr>
           <w:rFonts w:asciiTheme="minorHAnsi" w:hAnsiTheme="minorHAnsi" w:cstheme="minorHAnsi"/>
         </w:rPr>
+        <w:t xml:space="preserve"> from Word</w:t>
+      </w:r>
+      <w:r>
+        <w:rPr>
+          <w:rFonts w:asciiTheme="minorHAnsi" w:hAnsiTheme="minorHAnsi" w:cstheme="minorHAnsi"/>
+        </w:rPr>
         <w:t xml:space="preserve"> be careful to correct the</w:t>
       </w:r>
       <w:r>
         <w:rPr>
           <w:rFonts w:asciiTheme="minorHAnsi" w:hAnsiTheme="minorHAnsi" w:cstheme="minorHAnsi"/>
         </w:rPr>
-        <w:t xml:space="preserve"> smart quotes </w:t>
-      </w:r>
-      <w:proofErr w:type="gramStart"/>
-      <w:r>
-        <w:rPr>
-          <w:rFonts w:asciiTheme="minorHAnsi" w:hAnsiTheme="minorHAnsi" w:cstheme="minorHAnsi"/>
-        </w:rPr>
-        <w:t>(</w:t>
+        <w:t xml:space="preserve"> smart quotes (</w:t>
       </w:r>
       <w:r>
         <w:rPr>
@@ -4076,7 +4205,6 @@
         </w:rPr>
         <w:t xml:space="preserve"> ‘</w:t>
       </w:r>
-      <w:proofErr w:type="gramEnd"/>
       <w:r>
         <w:rPr>
           <w:rFonts w:asciiTheme="minorHAnsi" w:hAnsiTheme="minorHAnsi" w:cstheme="minorHAnsi"/>
@@ -4087,7 +4215,19 @@
         <w:rPr>
           <w:rFonts w:asciiTheme="minorHAnsi" w:hAnsiTheme="minorHAnsi" w:cstheme="minorHAnsi"/>
         </w:rPr>
-        <w:t xml:space="preserve"> to normal single quotes </w:t>
+        <w:t xml:space="preserve"> to </w:t>
+      </w:r>
+      <w:r>
+        <w:rPr>
+          <w:rFonts w:asciiTheme="minorHAnsi" w:hAnsiTheme="minorHAnsi" w:cstheme="minorHAnsi"/>
+        </w:rPr>
+        <w:t>straight</w:t>
+      </w:r>
+      <w:r>
+        <w:rPr>
+          <w:rFonts w:asciiTheme="minorHAnsi" w:hAnsiTheme="minorHAnsi" w:cstheme="minorHAnsi"/>
+        </w:rPr>
+        <w:t xml:space="preserve"> single quotes </w:t>
       </w:r>
       <w:r>
         <w:rPr>

</xml_diff>